<commit_message>
Analiza problema sa ispravkom
</commit_message>
<xml_diff>
--- a/ANALIZA PROBLEMA.docx
+++ b/ANALIZA PROBLEMA.docx
@@ -25,8 +25,6 @@
         </w:rPr>
         <w:t>ANALIZA PROBLEMA</w:t>
       </w:r>
-      <w:bookmarkStart w:id="0" w:name="_GoBack"/>
-      <w:bookmarkEnd w:id="0"/>
     </w:p>
     <w:p>
       <w:pPr>
@@ -225,107 +223,55 @@
           <w:iCs/>
           <w:sz w:val="24"/>
           <w:szCs w:val="24"/>
-        </w:rPr>
-        <w:t xml:space="preserve">4. Bezbednost podataka: </w:t>
+          <w:lang w:val="sr-Latn-RS"/>
+        </w:rPr>
+        <w:t>4</w:t>
       </w:r>
       <w:r>
         <w:rPr>
           <w:rFonts w:hint="default" w:asciiTheme="minorAscii" w:hAnsiTheme="minorAscii"/>
-          <w:sz w:val="24"/>
-          <w:szCs w:val="24"/>
-        </w:rPr>
-        <w:t>Bezbednost podataka je od vitalnog značaja, posebno u oblasti obrazovanja gde su lični podaci studenata i osoblja često prisutni. Stoga, implementacija sigurnosnih mera i protokola treba da bude prioritet.</w:t>
-      </w:r>
-    </w:p>
-    <w:p>
-      <w:pPr>
+          <w:i/>
+          <w:iCs/>
+          <w:sz w:val="24"/>
+          <w:szCs w:val="24"/>
+        </w:rPr>
+        <w:t>. Kontinuirana podrška i obuka:</w:t>
+      </w:r>
+      <w:r>
         <w:rPr>
           <w:rFonts w:hint="default" w:asciiTheme="minorAscii" w:hAnsiTheme="minorAscii"/>
           <w:sz w:val="24"/>
           <w:szCs w:val="24"/>
         </w:rPr>
-      </w:pPr>
-    </w:p>
-    <w:p>
-      <w:pPr>
-        <w:rPr>
-          <w:rFonts w:hint="default" w:asciiTheme="minorAscii" w:hAnsiTheme="minorAscii"/>
-          <w:sz w:val="24"/>
-          <w:szCs w:val="24"/>
-        </w:rPr>
-      </w:pPr>
-      <w:r>
-        <w:rPr>
-          <w:rFonts w:hint="default" w:asciiTheme="minorAscii" w:hAnsiTheme="minorAscii"/>
-          <w:i/>
-          <w:iCs/>
-          <w:sz w:val="24"/>
-          <w:szCs w:val="24"/>
-        </w:rPr>
-        <w:t>5. Kontinuirana podrška i obuka:</w:t>
-      </w:r>
-      <w:r>
-        <w:rPr>
-          <w:rFonts w:hint="default" w:asciiTheme="minorAscii" w:hAnsiTheme="minorAscii"/>
-          <w:sz w:val="24"/>
-          <w:szCs w:val="24"/>
-        </w:rPr>
         <w:t xml:space="preserve"> Neophodno je obezbediti kontinuiranu podršku korisnicima informacionog sistema, kao i organizovati obuke kako bi se osiguralo da osoblje i studenti budu upoznati sa svim funkcionalnostima sistema i kako bi se maksimalno iskoristile njegove mogućnosti.</w:t>
       </w:r>
     </w:p>
     <w:p>
       <w:pPr>
-        <w:rPr>
-          <w:rFonts w:hint="default" w:asciiTheme="minorAscii" w:hAnsiTheme="minorAscii"/>
-          <w:sz w:val="24"/>
-          <w:szCs w:val="24"/>
-        </w:rPr>
-      </w:pPr>
-    </w:p>
-    <w:p>
-      <w:pPr>
-        <w:numPr>
-          <w:ilvl w:val="0"/>
-          <w:numId w:val="1"/>
-        </w:numPr>
-        <w:rPr>
-          <w:rFonts w:hint="default" w:asciiTheme="minorAscii" w:hAnsiTheme="minorAscii"/>
-          <w:sz w:val="24"/>
-          <w:szCs w:val="24"/>
-        </w:rPr>
-      </w:pPr>
-      <w:r>
-        <w:rPr>
-          <w:rFonts w:hint="default" w:asciiTheme="minorAscii" w:hAnsiTheme="minorAscii"/>
-          <w:i/>
-          <w:iCs/>
-          <w:sz w:val="24"/>
-          <w:szCs w:val="24"/>
-        </w:rPr>
-        <w:t>Fleksibilnost i skalabilnost:</w:t>
-      </w:r>
-      <w:r>
-        <w:rPr>
-          <w:rFonts w:hint="default" w:asciiTheme="minorAscii" w:hAnsiTheme="minorAscii"/>
-          <w:sz w:val="24"/>
-          <w:szCs w:val="24"/>
-        </w:rPr>
-        <w:t xml:space="preserve"> Informacioni sistem treba da bude fleksibilan i skalabilan kako bi mogao da se prilagodi promenama u potrebama univerziteta tokom vremena, uključujući povećanje broja studenata, dodavanje novih programa ili promene u tehnološkom okruženju.</w:t>
-      </w:r>
-    </w:p>
-    <w:p>
-      <w:pPr>
-        <w:numPr>
-          <w:numId w:val="0"/>
-        </w:numPr>
-        <w:rPr>
-          <w:rFonts w:hint="default"/>
-        </w:rPr>
-      </w:pPr>
-    </w:p>
-    <w:p>
-      <w:pPr>
-        <w:numPr>
+        <w:numPr>
+          <w:ilvl w:val="0"/>
+          <w:numId w:val="0"/>
+        </w:numPr>
+        <w:rPr>
+          <w:rFonts w:hint="default"/>
+        </w:rPr>
+      </w:pPr>
+    </w:p>
+    <w:p>
+      <w:pPr>
+        <w:numPr>
+          <w:ilvl w:val="0"/>
+          <w:numId w:val="0"/>
+        </w:numPr>
+        <w:rPr>
+          <w:rFonts w:hint="default"/>
+        </w:rPr>
+      </w:pPr>
+    </w:p>
+    <w:p>
+      <w:pPr>
+        <w:numPr>
+          <w:ilvl w:val="0"/>
           <w:numId w:val="0"/>
         </w:numPr>
         <w:rPr>
@@ -352,6 +298,7 @@
     <w:p>
       <w:pPr>
         <w:numPr>
+          <w:ilvl w:val="0"/>
           <w:numId w:val="0"/>
         </w:numPr>
         <w:rPr>
@@ -388,6 +335,7 @@
     <w:p>
       <w:pPr>
         <w:numPr>
+          <w:ilvl w:val="0"/>
           <w:numId w:val="0"/>
         </w:numPr>
         <w:rPr>
@@ -409,12 +357,15 @@
     <w:p>
       <w:pPr>
         <w:numPr>
+          <w:ilvl w:val="0"/>
           <w:numId w:val="0"/>
         </w:numPr>
         <w:rPr>
           <w:rFonts w:hint="default"/>
           <w:b w:val="0"/>
           <w:bCs w:val="0"/>
+          <w:i w:val="0"/>
+          <w:iCs w:val="0"/>
           <w:sz w:val="24"/>
           <w:szCs w:val="24"/>
           <w:lang w:val="sr-Latn-RS"/>
@@ -431,44 +382,52 @@
           <w:szCs w:val="24"/>
           <w:lang w:val="sr-Latn-RS"/>
         </w:rPr>
-        <w:t>1. Dostupnost praksi:</w:t>
+        <w:t>1. Ciljevi praksi:</w:t>
       </w:r>
       <w:r>
         <w:rPr>
           <w:rFonts w:hint="default"/>
           <w:b w:val="0"/>
           <w:bCs w:val="0"/>
-          <w:sz w:val="24"/>
-          <w:szCs w:val="24"/>
-          <w:lang w:val="sr-Latn-RS"/>
-        </w:rPr>
-        <w:t xml:space="preserve"> Može postojati ograničen broj kompanija ili organizacija u Novom Pazaru koje nude stručne prakse u oblasti poslovne informatike. Ovo može ograničiti izbor praksi za studente i otežati im pronalaženje relevantnih iskustava.</w:t>
-      </w:r>
-    </w:p>
-    <w:p>
-      <w:pPr>
-        <w:numPr>
+          <w:i w:val="0"/>
+          <w:iCs w:val="0"/>
+          <w:sz w:val="24"/>
+          <w:szCs w:val="24"/>
+          <w:lang w:val="sr-Latn-RS"/>
+        </w:rPr>
+        <w:t xml:space="preserve"> Definisanje ciljeva praksi ključno je za uspeh programa. To može uključivati sticanje praktičnih veština, upoznavanje sa aktuelnim tehnologijama ili uspostavljanje veza između industrije i akademske zajednice.</w:t>
+      </w:r>
+    </w:p>
+    <w:p>
+      <w:pPr>
+        <w:numPr>
+          <w:ilvl w:val="0"/>
           <w:numId w:val="0"/>
         </w:numPr>
         <w:rPr>
           <w:rFonts w:hint="default"/>
           <w:b w:val="0"/>
           <w:bCs w:val="0"/>
-          <w:sz w:val="24"/>
-          <w:szCs w:val="24"/>
-          <w:lang w:val="sr-Latn-RS"/>
-        </w:rPr>
-      </w:pPr>
-    </w:p>
-    <w:p>
-      <w:pPr>
-        <w:numPr>
+          <w:i w:val="0"/>
+          <w:iCs w:val="0"/>
+          <w:sz w:val="24"/>
+          <w:szCs w:val="24"/>
+          <w:lang w:val="sr-Latn-RS"/>
+        </w:rPr>
+      </w:pPr>
+    </w:p>
+    <w:p>
+      <w:pPr>
+        <w:numPr>
+          <w:ilvl w:val="0"/>
           <w:numId w:val="0"/>
         </w:numPr>
         <w:rPr>
           <w:rFonts w:hint="default"/>
           <w:b w:val="0"/>
           <w:bCs w:val="0"/>
+          <w:i w:val="0"/>
+          <w:iCs w:val="0"/>
           <w:sz w:val="24"/>
           <w:szCs w:val="24"/>
           <w:lang w:val="sr-Latn-RS"/>
@@ -485,44 +444,54 @@
           <w:szCs w:val="24"/>
           <w:lang w:val="sr-Latn-RS"/>
         </w:rPr>
-        <w:t>2. Relevantnost praksi:</w:t>
+        <w:t xml:space="preserve">2. Identifikacija partnera: </w:t>
       </w:r>
       <w:r>
         <w:rPr>
           <w:rFonts w:hint="default"/>
           <w:b w:val="0"/>
           <w:bCs w:val="0"/>
-          <w:sz w:val="24"/>
-          <w:szCs w:val="24"/>
-          <w:lang w:val="sr-Latn-RS"/>
-        </w:rPr>
-        <w:t xml:space="preserve"> Kompanije koje nude stručne prakse možda ne nude prakse koje su direktno povezane sa poslovnom informatikom ili ne pokrivaju sve oblasti koje studenti žele istražiti. Nedostatak praksi u specifičnim oblastima poslovne informatike može biti izazov za studente koji žele da steknu određene veštine ili iskustvo.</w:t>
-      </w:r>
-    </w:p>
-    <w:p>
-      <w:pPr>
-        <w:numPr>
+          <w:i w:val="0"/>
+          <w:iCs w:val="0"/>
+          <w:sz w:val="24"/>
+          <w:szCs w:val="24"/>
+          <w:lang w:val="sr-Latn-RS"/>
+        </w:rPr>
+        <w:t>Potrebno je identifikovati univerzitete sa relevantnim programima iz poslovne informatike koji su zainteresovani za saradnju. Ovo može uključivati istraživanje univerzitetskih programa, kontaktiranje profesora ili saradnju sa univerzitetskim karijernim centrima.</w:t>
+      </w:r>
+      <w:bookmarkStart w:id="0" w:name="_GoBack"/>
+      <w:bookmarkEnd w:id="0"/>
+    </w:p>
+    <w:p>
+      <w:pPr>
+        <w:numPr>
+          <w:ilvl w:val="0"/>
           <w:numId w:val="0"/>
         </w:numPr>
         <w:rPr>
           <w:rFonts w:hint="default"/>
           <w:b w:val="0"/>
           <w:bCs w:val="0"/>
-          <w:sz w:val="24"/>
-          <w:szCs w:val="24"/>
-          <w:lang w:val="sr-Latn-RS"/>
-        </w:rPr>
-      </w:pPr>
-    </w:p>
-    <w:p>
-      <w:pPr>
-        <w:numPr>
+          <w:i w:val="0"/>
+          <w:iCs w:val="0"/>
+          <w:sz w:val="24"/>
+          <w:szCs w:val="24"/>
+          <w:lang w:val="sr-Latn-RS"/>
+        </w:rPr>
+      </w:pPr>
+    </w:p>
+    <w:p>
+      <w:pPr>
+        <w:numPr>
+          <w:ilvl w:val="0"/>
           <w:numId w:val="0"/>
         </w:numPr>
         <w:rPr>
           <w:rFonts w:hint="default"/>
           <w:b w:val="0"/>
           <w:bCs w:val="0"/>
+          <w:i w:val="0"/>
+          <w:iCs w:val="0"/>
           <w:sz w:val="24"/>
           <w:szCs w:val="24"/>
           <w:lang w:val="sr-Latn-RS"/>
@@ -539,44 +508,52 @@
           <w:szCs w:val="24"/>
           <w:lang w:val="sr-Latn-RS"/>
         </w:rPr>
-        <w:t>3. Mentorstvo i podrška</w:t>
+        <w:t>3. Logistički izazovi:</w:t>
       </w:r>
       <w:r>
         <w:rPr>
           <w:rFonts w:hint="default"/>
           <w:b w:val="0"/>
           <w:bCs w:val="0"/>
-          <w:sz w:val="24"/>
-          <w:szCs w:val="24"/>
-          <w:lang w:val="sr-Latn-RS"/>
-        </w:rPr>
-        <w:t>: Studenti mogu naići na nedostatak mentorske podrške ili nedovoljno jasno definisane zadatke tokom stručne prakse. Nedostatak kvalitetnog mentorstva može ograničiti mogućnosti studenata da u potpunosti iskoriste svoje prakse i steknu relevantno iskustvo.</w:t>
-      </w:r>
-    </w:p>
-    <w:p>
-      <w:pPr>
-        <w:numPr>
+          <w:i w:val="0"/>
+          <w:iCs w:val="0"/>
+          <w:sz w:val="24"/>
+          <w:szCs w:val="24"/>
+          <w:lang w:val="sr-Latn-RS"/>
+        </w:rPr>
+        <w:t xml:space="preserve"> Organizacija posete univerzitetu može uključivati planiranje putovanja, smeštaja i aktivnosti tokom posete. Troškovi mogu biti značajan faktor, posebno ako se praksa sprovodi na udaljenim lokacijama ili za veći broj praktikanata.</w:t>
+      </w:r>
+    </w:p>
+    <w:p>
+      <w:pPr>
+        <w:numPr>
+          <w:ilvl w:val="0"/>
           <w:numId w:val="0"/>
         </w:numPr>
         <w:rPr>
           <w:rFonts w:hint="default"/>
           <w:b w:val="0"/>
           <w:bCs w:val="0"/>
-          <w:sz w:val="24"/>
-          <w:szCs w:val="24"/>
-          <w:lang w:val="sr-Latn-RS"/>
-        </w:rPr>
-      </w:pPr>
-    </w:p>
-    <w:p>
-      <w:pPr>
-        <w:numPr>
+          <w:i w:val="0"/>
+          <w:iCs w:val="0"/>
+          <w:sz w:val="24"/>
+          <w:szCs w:val="24"/>
+          <w:lang w:val="sr-Latn-RS"/>
+        </w:rPr>
+      </w:pPr>
+    </w:p>
+    <w:p>
+      <w:pPr>
+        <w:numPr>
+          <w:ilvl w:val="0"/>
           <w:numId w:val="0"/>
         </w:numPr>
         <w:rPr>
           <w:rFonts w:hint="default"/>
           <w:b w:val="0"/>
           <w:bCs w:val="0"/>
+          <w:i w:val="0"/>
+          <w:iCs w:val="0"/>
           <w:sz w:val="24"/>
           <w:szCs w:val="24"/>
           <w:lang w:val="sr-Latn-RS"/>
@@ -593,45 +570,52 @@
           <w:szCs w:val="24"/>
           <w:lang w:val="sr-Latn-RS"/>
         </w:rPr>
-        <w:t>4. Priznavanje praksi:</w:t>
+        <w:t>4. Administrativni procesi:</w:t>
       </w:r>
       <w:r>
         <w:rPr>
           <w:rFonts w:hint="default"/>
           <w:b w:val="0"/>
           <w:bCs w:val="0"/>
-          <w:sz w:val="24"/>
-          <w:szCs w:val="24"/>
-          <w:lang w:val="sr-Latn-RS"/>
-        </w:rPr>
-        <w:t xml:space="preserve"> Postoji pitanje priznavanja stručne prakse kao deo akademskog programa. Studenti mogu naići na prepreke prilikom priznavanja prakse kao dela svojih studija, posebno ako postoji nedostatak formalne procedure za priznavanje prakse ili strogi kriterijumi koje treba ispuniti.</w:t>
-      </w:r>
-    </w:p>
-    <w:p>
-      <w:pPr>
-        <w:numPr>
+          <w:i w:val="0"/>
+          <w:iCs w:val="0"/>
+          <w:sz w:val="24"/>
+          <w:szCs w:val="24"/>
+          <w:lang w:val="sr-Latn-RS"/>
+        </w:rPr>
+        <w:t xml:space="preserve"> Potrebno je razmotriti administrativne procese vezane za organizaciju praksi, kao što su prijave, osiguranje, dozvole i obezbeđivanje pravne zaštite za praktikante i organizaciju.</w:t>
+      </w:r>
+    </w:p>
+    <w:p>
+      <w:pPr>
+        <w:numPr>
+          <w:ilvl w:val="0"/>
           <w:numId w:val="0"/>
         </w:numPr>
         <w:rPr>
           <w:rFonts w:hint="default"/>
           <w:b w:val="0"/>
           <w:bCs w:val="0"/>
-          <w:sz w:val="24"/>
-          <w:szCs w:val="24"/>
-          <w:lang w:val="sr-Latn-RS"/>
-        </w:rPr>
-      </w:pPr>
-    </w:p>
-    <w:p>
-      <w:pPr>
-        <w:numPr>
-          <w:ilvl w:val="0"/>
-          <w:numId w:val="2"/>
+          <w:i w:val="0"/>
+          <w:iCs w:val="0"/>
+          <w:sz w:val="24"/>
+          <w:szCs w:val="24"/>
+          <w:lang w:val="sr-Latn-RS"/>
+        </w:rPr>
+      </w:pPr>
+    </w:p>
+    <w:p>
+      <w:pPr>
+        <w:numPr>
+          <w:ilvl w:val="0"/>
+          <w:numId w:val="1"/>
         </w:numPr>
         <w:rPr>
           <w:rFonts w:hint="default"/>
           <w:b w:val="0"/>
           <w:bCs w:val="0"/>
+          <w:i w:val="0"/>
+          <w:iCs w:val="0"/>
           <w:sz w:val="24"/>
           <w:szCs w:val="24"/>
           <w:lang w:val="sr-Latn-RS"/>
@@ -648,18 +632,20 @@
           <w:szCs w:val="24"/>
           <w:lang w:val="sr-Latn-RS"/>
         </w:rPr>
-        <w:t>Geografska ograničenja:</w:t>
+        <w:t>Evaluacija i praćenje:</w:t>
       </w:r>
       <w:r>
         <w:rPr>
           <w:rFonts w:hint="default"/>
           <w:b w:val="0"/>
           <w:bCs w:val="0"/>
-          <w:sz w:val="24"/>
-          <w:szCs w:val="24"/>
-          <w:lang w:val="sr-Latn-RS"/>
-        </w:rPr>
-        <w:t xml:space="preserve"> Budući da je Novi Pazar relativno manji grad u poređenju sa većim gradovima, kao što su Beograd ili Novi Sad, može postojati ograničen broj kompanija ili organizacija koje nude stručne prakse u oblasti poslovne informatike. Ovo može ograničiti izbor praksi za studente i otežati im pronalaženje relevantnih iskustava.</w:t>
+          <w:i w:val="0"/>
+          <w:iCs w:val="0"/>
+          <w:sz w:val="24"/>
+          <w:szCs w:val="24"/>
+          <w:lang w:val="sr-Latn-RS"/>
+        </w:rPr>
+        <w:t xml:space="preserve"> Važno je imati mehanizme za evaluaciju uspeha programa stručnih praksi, kako bi se identifikovale snage i oblasti za poboljšanje. Ovo može uključivati ​​ankete praktikanata i mentora, kao i analizu postignutih ciljeva</w:t>
       </w:r>
     </w:p>
     <w:p>
@@ -671,15 +657,18 @@
           <w:rFonts w:hint="default"/>
           <w:b w:val="0"/>
           <w:bCs w:val="0"/>
-          <w:sz w:val="24"/>
-          <w:szCs w:val="24"/>
-          <w:lang w:val="sr-Latn-RS"/>
-        </w:rPr>
-      </w:pPr>
-    </w:p>
-    <w:p>
-      <w:pPr>
-        <w:numPr>
+          <w:i w:val="0"/>
+          <w:iCs w:val="0"/>
+          <w:sz w:val="24"/>
+          <w:szCs w:val="24"/>
+          <w:lang w:val="sr-Latn-RS"/>
+        </w:rPr>
+      </w:pPr>
+    </w:p>
+    <w:p>
+      <w:pPr>
+        <w:numPr>
+          <w:ilvl w:val="0"/>
           <w:numId w:val="0"/>
         </w:numPr>
         <w:rPr>
@@ -706,6 +695,7 @@
     <w:p>
       <w:pPr>
         <w:numPr>
+          <w:ilvl w:val="0"/>
           <w:numId w:val="0"/>
         </w:numPr>
         <w:rPr>
@@ -742,6 +732,7 @@
     <w:p>
       <w:pPr>
         <w:numPr>
+          <w:ilvl w:val="0"/>
           <w:numId w:val="0"/>
         </w:numPr>
         <w:rPr>
@@ -966,90 +957,97 @@
     <w:p>
       <w:pPr>
         <w:numPr>
-          <w:numId w:val="0"/>
-        </w:numPr>
-        <w:bidi w:val="0"/>
-        <w:rPr>
-          <w:rFonts w:hint="default"/>
-          <w:sz w:val="24"/>
-          <w:szCs w:val="24"/>
-          <w:lang w:val="sr-Latn-RS"/>
-        </w:rPr>
-      </w:pPr>
-    </w:p>
-    <w:p>
-      <w:pPr>
-        <w:numPr>
-          <w:numId w:val="0"/>
-        </w:numPr>
-        <w:bidi w:val="0"/>
-        <w:rPr>
-          <w:rFonts w:hint="default"/>
-          <w:sz w:val="24"/>
-          <w:szCs w:val="24"/>
-          <w:lang w:val="sr-Latn-RS"/>
-        </w:rPr>
-      </w:pPr>
-    </w:p>
-    <w:p>
-      <w:pPr>
-        <w:numPr>
-          <w:numId w:val="0"/>
-        </w:numPr>
-        <w:bidi w:val="0"/>
-        <w:rPr>
-          <w:rFonts w:hint="default"/>
-          <w:sz w:val="24"/>
-          <w:szCs w:val="24"/>
-          <w:lang w:val="sr-Latn-RS"/>
-        </w:rPr>
-      </w:pPr>
-    </w:p>
-    <w:p>
-      <w:pPr>
-        <w:numPr>
-          <w:numId w:val="0"/>
-        </w:numPr>
-        <w:bidi w:val="0"/>
-        <w:rPr>
-          <w:rFonts w:hint="default"/>
-          <w:sz w:val="24"/>
-          <w:szCs w:val="24"/>
-          <w:lang w:val="sr-Latn-RS"/>
-        </w:rPr>
-      </w:pPr>
-    </w:p>
-    <w:p>
-      <w:pPr>
-        <w:numPr>
-          <w:numId w:val="0"/>
-        </w:numPr>
-        <w:bidi w:val="0"/>
-        <w:rPr>
-          <w:rFonts w:hint="default"/>
-          <w:sz w:val="24"/>
-          <w:szCs w:val="24"/>
-          <w:lang w:val="sr-Latn-RS"/>
-        </w:rPr>
-      </w:pPr>
-    </w:p>
-    <w:p>
-      <w:pPr>
-        <w:numPr>
-          <w:numId w:val="0"/>
-        </w:numPr>
-        <w:bidi w:val="0"/>
-        <w:rPr>
-          <w:rFonts w:hint="default"/>
-          <w:sz w:val="24"/>
-          <w:szCs w:val="24"/>
-          <w:lang w:val="sr-Latn-RS"/>
-        </w:rPr>
-      </w:pPr>
-    </w:p>
-    <w:p>
-      <w:pPr>
-        <w:numPr>
+          <w:ilvl w:val="0"/>
+          <w:numId w:val="0"/>
+        </w:numPr>
+        <w:bidi w:val="0"/>
+        <w:rPr>
+          <w:rFonts w:hint="default"/>
+          <w:sz w:val="24"/>
+          <w:szCs w:val="24"/>
+          <w:lang w:val="sr-Latn-RS"/>
+        </w:rPr>
+      </w:pPr>
+    </w:p>
+    <w:p>
+      <w:pPr>
+        <w:numPr>
+          <w:ilvl w:val="0"/>
+          <w:numId w:val="0"/>
+        </w:numPr>
+        <w:bidi w:val="0"/>
+        <w:rPr>
+          <w:rFonts w:hint="default"/>
+          <w:sz w:val="24"/>
+          <w:szCs w:val="24"/>
+          <w:lang w:val="sr-Latn-RS"/>
+        </w:rPr>
+      </w:pPr>
+    </w:p>
+    <w:p>
+      <w:pPr>
+        <w:numPr>
+          <w:ilvl w:val="0"/>
+          <w:numId w:val="0"/>
+        </w:numPr>
+        <w:bidi w:val="0"/>
+        <w:rPr>
+          <w:rFonts w:hint="default"/>
+          <w:sz w:val="24"/>
+          <w:szCs w:val="24"/>
+          <w:lang w:val="sr-Latn-RS"/>
+        </w:rPr>
+      </w:pPr>
+    </w:p>
+    <w:p>
+      <w:pPr>
+        <w:numPr>
+          <w:ilvl w:val="0"/>
+          <w:numId w:val="0"/>
+        </w:numPr>
+        <w:bidi w:val="0"/>
+        <w:rPr>
+          <w:rFonts w:hint="default"/>
+          <w:sz w:val="24"/>
+          <w:szCs w:val="24"/>
+          <w:lang w:val="sr-Latn-RS"/>
+        </w:rPr>
+      </w:pPr>
+    </w:p>
+    <w:p>
+      <w:pPr>
+        <w:numPr>
+          <w:ilvl w:val="0"/>
+          <w:numId w:val="0"/>
+        </w:numPr>
+        <w:bidi w:val="0"/>
+        <w:rPr>
+          <w:rFonts w:hint="default"/>
+          <w:sz w:val="24"/>
+          <w:szCs w:val="24"/>
+          <w:lang w:val="sr-Latn-RS"/>
+        </w:rPr>
+      </w:pPr>
+    </w:p>
+    <w:p>
+      <w:pPr>
+        <w:numPr>
+          <w:ilvl w:val="0"/>
+          <w:numId w:val="0"/>
+        </w:numPr>
+        <w:bidi w:val="0"/>
+        <w:rPr>
+          <w:rFonts w:hint="default"/>
+          <w:sz w:val="24"/>
+          <w:szCs w:val="24"/>
+          <w:lang w:val="sr-Latn-RS"/>
+        </w:rPr>
+      </w:pPr>
+    </w:p>
+    <w:p>
+      <w:pPr>
+        <w:numPr>
+          <w:ilvl w:val="0"/>
           <w:numId w:val="0"/>
         </w:numPr>
         <w:bidi w:val="0"/>
@@ -1077,6 +1075,7 @@
     <w:p>
       <w:pPr>
         <w:numPr>
+          <w:ilvl w:val="0"/>
           <w:numId w:val="0"/>
         </w:numPr>
         <w:bidi w:val="0"/>
@@ -1131,6 +1130,7 @@
     <w:p>
       <w:pPr>
         <w:numPr>
+          <w:ilvl w:val="0"/>
           <w:numId w:val="0"/>
         </w:numPr>
         <w:bidi w:val="0"/>
@@ -1356,20 +1356,22 @@
     <w:p>
       <w:pPr>
         <w:numPr>
-          <w:numId w:val="0"/>
-        </w:numPr>
-        <w:bidi w:val="0"/>
-        <w:rPr>
-          <w:rFonts w:hint="default"/>
-          <w:sz w:val="24"/>
-          <w:szCs w:val="24"/>
-          <w:lang w:val="sr-Latn-RS"/>
-        </w:rPr>
-      </w:pPr>
-    </w:p>
-    <w:p>
-      <w:pPr>
-        <w:numPr>
+          <w:ilvl w:val="0"/>
+          <w:numId w:val="0"/>
+        </w:numPr>
+        <w:bidi w:val="0"/>
+        <w:rPr>
+          <w:rFonts w:hint="default"/>
+          <w:sz w:val="24"/>
+          <w:szCs w:val="24"/>
+          <w:lang w:val="sr-Latn-RS"/>
+        </w:rPr>
+      </w:pPr>
+    </w:p>
+    <w:p>
+      <w:pPr>
+        <w:numPr>
+          <w:ilvl w:val="0"/>
           <w:numId w:val="0"/>
         </w:numPr>
         <w:bidi w:val="0"/>
@@ -1397,6 +1399,7 @@
     <w:p>
       <w:pPr>
         <w:numPr>
+          <w:ilvl w:val="0"/>
           <w:numId w:val="0"/>
         </w:numPr>
         <w:bidi w:val="0"/>
@@ -1434,6 +1437,7 @@
     <w:p>
       <w:pPr>
         <w:numPr>
+          <w:ilvl w:val="0"/>
           <w:numId w:val="0"/>
         </w:numPr>
         <w:bidi w:val="0"/>
@@ -1471,18 +1475,7 @@
           <w:szCs w:val="24"/>
           <w:lang w:val="sr-Latn-RS"/>
         </w:rPr>
-        <w:t>1.</w:t>
-      </w:r>
-      <w:r>
-        <w:rPr>
-          <w:rFonts w:hint="default"/>
-          <w:i/>
-          <w:iCs/>
-          <w:sz w:val="24"/>
-          <w:szCs w:val="24"/>
-          <w:lang w:val="sr-Latn-RS"/>
-        </w:rPr>
-        <w:t xml:space="preserve"> Finansijski resursi univerziteta</w:t>
+        <w:t>1. Finansijski resursi univerziteta</w:t>
       </w:r>
       <w:r>
         <w:rPr>
@@ -1524,18 +1517,7 @@
           <w:szCs w:val="24"/>
           <w:lang w:val="sr-Latn-RS"/>
         </w:rPr>
-        <w:t xml:space="preserve">2. </w:t>
-      </w:r>
-      <w:r>
-        <w:rPr>
-          <w:rFonts w:hint="default"/>
-          <w:i/>
-          <w:iCs/>
-          <w:sz w:val="24"/>
-          <w:szCs w:val="24"/>
-          <w:lang w:val="sr-Latn-RS"/>
-        </w:rPr>
-        <w:t>Zastarela infrastruktura</w:t>
+        <w:t>2. Zastarela infrastruktura</w:t>
       </w:r>
       <w:r>
         <w:rPr>
@@ -1619,18 +1601,7 @@
           <w:szCs w:val="24"/>
           <w:lang w:val="sr-Latn-RS"/>
         </w:rPr>
-        <w:t>4.</w:t>
-      </w:r>
-      <w:r>
-        <w:rPr>
-          <w:rFonts w:hint="default"/>
-          <w:i/>
-          <w:iCs/>
-          <w:sz w:val="24"/>
-          <w:szCs w:val="24"/>
-          <w:lang w:val="sr-Latn-RS"/>
-        </w:rPr>
-        <w:t xml:space="preserve"> Bezbednost podataka</w:t>
+        <w:t>4. Bezbednost podataka</w:t>
       </w:r>
       <w:r>
         <w:rPr>
@@ -1645,6 +1616,7 @@
     <w:p>
       <w:pPr>
         <w:numPr>
+          <w:ilvl w:val="0"/>
           <w:numId w:val="0"/>
         </w:numPr>
         <w:bidi w:val="0"/>
@@ -1662,6 +1634,7 @@
     <w:p>
       <w:pPr>
         <w:numPr>
+          <w:ilvl w:val="0"/>
           <w:numId w:val="0"/>
         </w:numPr>
         <w:bidi w:val="0"/>
@@ -1744,6 +1717,7 @@
     <w:p>
       <w:pPr>
         <w:numPr>
+          <w:ilvl w:val="0"/>
           <w:numId w:val="0"/>
         </w:numPr>
         <w:bidi w:val="0"/>
@@ -1768,6 +1742,7 @@
     <w:p>
       <w:pPr>
         <w:numPr>
+          <w:ilvl w:val="0"/>
           <w:numId w:val="0"/>
         </w:numPr>
         <w:bidi w:val="0"/>
@@ -1783,6 +1758,7 @@
     <w:p>
       <w:pPr>
         <w:numPr>
+          <w:ilvl w:val="0"/>
           <w:numId w:val="0"/>
         </w:numPr>
         <w:bidi w:val="0"/>
@@ -1811,6 +1787,7 @@
     <w:p>
       <w:pPr>
         <w:numPr>
+          <w:ilvl w:val="0"/>
           <w:numId w:val="0"/>
         </w:numPr>
         <w:bidi w:val="0"/>
@@ -1849,6 +1826,7 @@
     <w:p>
       <w:pPr>
         <w:numPr>
+          <w:ilvl w:val="0"/>
           <w:numId w:val="0"/>
         </w:numPr>
         <w:bidi w:val="0"/>
@@ -2143,11 +2121,11 @@
     </w:lvl>
   </w:abstractNum>
   <w:abstractNum w:abstractNumId="1">
-    <w:nsid w:val="AA10E268"/>
+    <w:nsid w:val="DCF8BF51"/>
     <w:multiLevelType w:val="singleLevel"/>
-    <w:tmpl w:val="AA10E268"/>
+    <w:tmpl w:val="DCF8BF51"/>
     <w:lvl w:ilvl="0" w:tentative="0">
-      <w:start w:val="6"/>
+      <w:start w:val="5"/>
       <w:numFmt w:val="decimal"/>
       <w:suff w:val="space"/>
       <w:lvlText w:val="%1."/>
@@ -2254,7 +2232,7 @@
     <w:lsdException w:qFormat="1" w:unhideWhenUsed="0" w:uiPriority="0" w:semiHidden="0" w:name="Title"/>
     <w:lsdException w:unhideWhenUsed="0" w:uiPriority="0" w:semiHidden="0" w:name="Closing"/>
     <w:lsdException w:unhideWhenUsed="0" w:uiPriority="0" w:semiHidden="0" w:name="Signature"/>
-    <w:lsdException w:unhideWhenUsed="0" w:uiPriority="0" w:name="Default Paragraph Font"/>
+    <w:lsdException w:qFormat="1" w:unhideWhenUsed="0" w:uiPriority="0" w:name="Default Paragraph Font"/>
     <w:lsdException w:unhideWhenUsed="0" w:uiPriority="0" w:semiHidden="0" w:name="Body Text"/>
     <w:lsdException w:unhideWhenUsed="0" w:uiPriority="0" w:semiHidden="0" w:name="Body Text Indent"/>
     <w:lsdException w:unhideWhenUsed="0" w:uiPriority="0" w:semiHidden="0" w:name="List Continue"/>
@@ -2450,6 +2428,7 @@
   <w:style w:type="character" w:default="1" w:styleId="2">
     <w:name w:val="Default Paragraph Font"/>
     <w:semiHidden/>
+    <w:qFormat/>
     <w:uiPriority w:val="0"/>
   </w:style>
   <w:style w:type="table" w:default="1" w:styleId="3">

</xml_diff>